<commit_message>
Adding burmester Ps till 10
</commit_message>
<xml_diff>
--- a/Psalms/002.docx
+++ b/Psalms/002.docx
@@ -24,19 +24,21 @@
         <w:tblLook w:val="0420" w:firstRow="1" w:lastRow="0" w:firstColumn="0" w:lastColumn="0" w:noHBand="0" w:noVBand="1"/>
       </w:tblPr>
       <w:tblGrid>
-        <w:gridCol w:w="3649"/>
-        <w:gridCol w:w="3557"/>
-        <w:gridCol w:w="3633"/>
-        <w:gridCol w:w="3569"/>
-        <w:gridCol w:w="3604"/>
-        <w:gridCol w:w="3668"/>
-        <w:gridCol w:w="3668"/>
-        <w:gridCol w:w="3668"/>
+        <w:gridCol w:w="3065"/>
+        <w:gridCol w:w="2984"/>
+        <w:gridCol w:w="2235"/>
+        <w:gridCol w:w="2438"/>
+        <w:gridCol w:w="3048"/>
+        <w:gridCol w:w="2995"/>
+        <w:gridCol w:w="3023"/>
+        <w:gridCol w:w="3076"/>
+        <w:gridCol w:w="3076"/>
+        <w:gridCol w:w="3076"/>
       </w:tblGrid>
       <w:tr>
         <w:tc>
           <w:tcPr>
-            <w:tcW w:w="629" w:type="pct"/>
+            <w:tcW w:w="528" w:type="pct"/>
           </w:tcPr>
           <w:p>
             <w:r>
@@ -46,7 +48,7 @@
         </w:tc>
         <w:tc>
           <w:tcPr>
-            <w:tcW w:w="613" w:type="pct"/>
+            <w:tcW w:w="514" w:type="pct"/>
           </w:tcPr>
           <w:p>
             <w:r>
@@ -56,7 +58,34 @@
         </w:tc>
         <w:tc>
           <w:tcPr>
-            <w:tcW w:w="626" w:type="pct"/>
+            <w:tcW w:w="385" w:type="pct"/>
+          </w:tcPr>
+          <w:p>
+            <w:proofErr w:type="spellStart"/>
+            <w:r>
+              <w:t>Burmester</w:t>
+            </w:r>
+            <w:proofErr w:type="spellEnd"/>
+          </w:p>
+        </w:tc>
+        <w:tc>
+          <w:tcPr>
+            <w:tcW w:w="420" w:type="pct"/>
+          </w:tcPr>
+          <w:p>
+            <w:proofErr w:type="spellStart"/>
+            <w:r>
+              <w:t>Burmester</w:t>
+            </w:r>
+            <w:proofErr w:type="spellEnd"/>
+            <w:r>
+              <w:t xml:space="preserve"> modernized</w:t>
+            </w:r>
+          </w:p>
+        </w:tc>
+        <w:tc>
+          <w:tcPr>
+            <w:tcW w:w="525" w:type="pct"/>
           </w:tcPr>
           <w:p>
             <w:r>
@@ -66,7 +95,7 @@
         </w:tc>
         <w:tc>
           <w:tcPr>
-            <w:tcW w:w="615" w:type="pct"/>
+            <w:tcW w:w="516" w:type="pct"/>
           </w:tcPr>
           <w:p>
             <w:r>
@@ -76,7 +105,7 @@
         </w:tc>
         <w:tc>
           <w:tcPr>
-            <w:tcW w:w="621" w:type="pct"/>
+            <w:tcW w:w="521" w:type="pct"/>
           </w:tcPr>
           <w:p>
             <w:r>
@@ -86,7 +115,7 @@
         </w:tc>
         <w:tc>
           <w:tcPr>
-            <w:tcW w:w="632" w:type="pct"/>
+            <w:tcW w:w="530" w:type="pct"/>
           </w:tcPr>
           <w:p>
             <w:r>
@@ -96,7 +125,7 @@
         </w:tc>
         <w:tc>
           <w:tcPr>
-            <w:tcW w:w="632" w:type="pct"/>
+            <w:tcW w:w="530" w:type="pct"/>
           </w:tcPr>
           <w:p>
             <w:r>
@@ -106,7 +135,7 @@
         </w:tc>
         <w:tc>
           <w:tcPr>
-            <w:tcW w:w="632" w:type="pct"/>
+            <w:tcW w:w="530" w:type="pct"/>
           </w:tcPr>
           <w:p>
             <w:r>
@@ -118,20 +147,15 @@
       <w:tr>
         <w:tc>
           <w:tcPr>
-            <w:tcW w:w="629" w:type="pct"/>
+            <w:tcW w:w="528" w:type="pct"/>
           </w:tcPr>
           <w:p>
             <w:pPr>
               <w:pStyle w:val="EnglishHangNoCoptic"/>
             </w:pPr>
             <w:r>
-              <w:t xml:space="preserve">Why do the nations </w:t>
-            </w:r>
-            <w:proofErr w:type="gramStart"/>
-            <w:r>
-              <w:t>rage,</w:t>
-            </w:r>
-            <w:proofErr w:type="gramEnd"/>
+              <w:t>Why do the nations rage,</w:t>
+            </w:r>
           </w:p>
           <w:p>
             <w:pPr>
@@ -151,7 +175,7 @@
         </w:tc>
         <w:tc>
           <w:tcPr>
-            <w:tcW w:w="613" w:type="pct"/>
+            <w:tcW w:w="514" w:type="pct"/>
           </w:tcPr>
           <w:p>
             <w:pPr>
@@ -196,7 +220,97 @@
         </w:tc>
         <w:tc>
           <w:tcPr>
-            <w:tcW w:w="626" w:type="pct"/>
+            <w:tcW w:w="385" w:type="pct"/>
+          </w:tcPr>
+          <w:p>
+            <w:pPr>
+              <w:spacing w:line="240" w:lineRule="auto"/>
+              <w:jc w:val="left"/>
+              <w:rPr>
+                <w:rFonts w:ascii="Times" w:eastAsia="Times New Roman" w:hAnsi="Times" w:cs="Times New Roman"/>
+                <w:color w:val="000000"/>
+                <w:sz w:val="27"/>
+                <w:szCs w:val="27"/>
+              </w:rPr>
+            </w:pPr>
+            <w:r>
+              <w:rPr>
+                <w:rFonts w:ascii="Times" w:eastAsia="Times New Roman" w:hAnsi="Times" w:cs="Times New Roman"/>
+                <w:color w:val="000000"/>
+                <w:sz w:val="27"/>
+                <w:szCs w:val="27"/>
+              </w:rPr>
+              <w:t xml:space="preserve">Why have the </w:t>
+            </w:r>
+            <w:r>
+              <w:rPr>
+                <w:rFonts w:ascii="Times" w:eastAsia="Times New Roman" w:hAnsi="Times" w:cs="Times New Roman"/>
+                <w:i/>
+                <w:color w:val="000000"/>
+                <w:sz w:val="27"/>
+                <w:szCs w:val="27"/>
+              </w:rPr>
+              <w:t>nations</w:t>
+            </w:r>
+            <w:r>
+              <w:rPr>
+                <w:rFonts w:ascii="Times" w:eastAsia="Times New Roman" w:hAnsi="Times" w:cs="Times New Roman"/>
+                <w:color w:val="000000"/>
+                <w:sz w:val="27"/>
+                <w:szCs w:val="27"/>
+              </w:rPr>
+              <w:t xml:space="preserve"> cried out, and the </w:t>
+            </w:r>
+            <w:r>
+              <w:rPr>
+                <w:rFonts w:ascii="Times" w:eastAsia="Times New Roman" w:hAnsi="Times" w:cs="Times New Roman"/>
+                <w:i/>
+                <w:color w:val="000000"/>
+                <w:sz w:val="27"/>
+                <w:szCs w:val="27"/>
+              </w:rPr>
+              <w:t>peoples meditated</w:t>
+            </w:r>
+            <w:r>
+              <w:rPr>
+                <w:rFonts w:ascii="Times" w:eastAsia="Times New Roman" w:hAnsi="Times" w:cs="Times New Roman"/>
+                <w:color w:val="000000"/>
+                <w:sz w:val="27"/>
+                <w:szCs w:val="27"/>
+              </w:rPr>
+              <w:t xml:space="preserve"> on vanities?</w:t>
+            </w:r>
+          </w:p>
+        </w:tc>
+        <w:tc>
+          <w:tcPr>
+            <w:tcW w:w="420" w:type="pct"/>
+          </w:tcPr>
+          <w:p>
+            <w:pPr>
+              <w:spacing w:line="240" w:lineRule="auto"/>
+              <w:jc w:val="left"/>
+              <w:rPr>
+                <w:rFonts w:ascii="Times" w:eastAsia="Times New Roman" w:hAnsi="Times" w:cs="Times New Roman"/>
+                <w:color w:val="000000"/>
+                <w:sz w:val="27"/>
+                <w:szCs w:val="27"/>
+              </w:rPr>
+            </w:pPr>
+            <w:r>
+              <w:rPr>
+                <w:rFonts w:ascii="Times" w:eastAsia="Times New Roman" w:hAnsi="Times" w:cs="Times New Roman"/>
+                <w:color w:val="000000"/>
+                <w:sz w:val="27"/>
+                <w:szCs w:val="27"/>
+              </w:rPr>
+              <w:t>Why have the nations cried out, and the peoples meditated on vanities?</w:t>
+            </w:r>
+          </w:p>
+        </w:tc>
+        <w:tc>
+          <w:tcPr>
+            <w:tcW w:w="525" w:type="pct"/>
           </w:tcPr>
           <w:p>
             <w:pPr>
@@ -222,7 +336,7 @@
         </w:tc>
         <w:tc>
           <w:tcPr>
-            <w:tcW w:w="615" w:type="pct"/>
+            <w:tcW w:w="516" w:type="pct"/>
           </w:tcPr>
           <w:p>
             <w:r>
@@ -232,7 +346,7 @@
         </w:tc>
         <w:tc>
           <w:tcPr>
-            <w:tcW w:w="621" w:type="pct"/>
+            <w:tcW w:w="521" w:type="pct"/>
           </w:tcPr>
           <w:p>
             <w:r>
@@ -242,7 +356,7 @@
         </w:tc>
         <w:tc>
           <w:tcPr>
-            <w:tcW w:w="632" w:type="pct"/>
+            <w:tcW w:w="530" w:type="pct"/>
           </w:tcPr>
           <w:p>
             <w:pPr>
@@ -255,7 +369,7 @@
         </w:tc>
         <w:tc>
           <w:tcPr>
-            <w:tcW w:w="632" w:type="pct"/>
+            <w:tcW w:w="530" w:type="pct"/>
           </w:tcPr>
           <w:p>
             <w:pPr>
@@ -268,7 +382,7 @@
         </w:tc>
         <w:tc>
           <w:tcPr>
-            <w:tcW w:w="632" w:type="pct"/>
+            <w:tcW w:w="530" w:type="pct"/>
           </w:tcPr>
           <w:p>
             <w:pPr>
@@ -298,7 +412,7 @@
       <w:tr>
         <w:tc>
           <w:tcPr>
-            <w:tcW w:w="629" w:type="pct"/>
+            <w:tcW w:w="528" w:type="pct"/>
           </w:tcPr>
           <w:p>
             <w:pPr>
@@ -329,7 +443,7 @@
         </w:tc>
         <w:tc>
           <w:tcPr>
-            <w:tcW w:w="613" w:type="pct"/>
+            <w:tcW w:w="514" w:type="pct"/>
           </w:tcPr>
           <w:p>
             <w:pPr>
@@ -386,7 +500,89 @@
         </w:tc>
         <w:tc>
           <w:tcPr>
-            <w:tcW w:w="626" w:type="pct"/>
+            <w:tcW w:w="385" w:type="pct"/>
+          </w:tcPr>
+          <w:p>
+            <w:pPr>
+              <w:spacing w:line="240" w:lineRule="auto"/>
+              <w:jc w:val="left"/>
+              <w:rPr>
+                <w:rFonts w:ascii="Times" w:eastAsia="Times New Roman" w:hAnsi="Times" w:cs="Times New Roman"/>
+                <w:color w:val="000000"/>
+                <w:sz w:val="27"/>
+                <w:szCs w:val="27"/>
+              </w:rPr>
+            </w:pPr>
+            <w:r>
+              <w:rPr>
+                <w:rFonts w:ascii="Times" w:eastAsia="Times New Roman" w:hAnsi="Times" w:cs="Times New Roman"/>
+                <w:color w:val="000000"/>
+                <w:sz w:val="27"/>
+                <w:szCs w:val="27"/>
+              </w:rPr>
+              <w:t xml:space="preserve">The kings of the earth have stood up, and the </w:t>
+            </w:r>
+            <w:proofErr w:type="gramStart"/>
+            <w:r>
+              <w:rPr>
+                <w:rFonts w:ascii="Times" w:eastAsia="Times New Roman" w:hAnsi="Times" w:cs="Times New Roman"/>
+                <w:i/>
+                <w:color w:val="000000"/>
+                <w:sz w:val="27"/>
+                <w:szCs w:val="27"/>
+              </w:rPr>
+              <w:t>rulers</w:t>
+            </w:r>
+            <w:r>
+              <w:rPr>
+                <w:rFonts w:ascii="Times" w:eastAsia="Times New Roman" w:hAnsi="Times" w:cs="Times New Roman"/>
+                <w:color w:val="000000"/>
+                <w:sz w:val="27"/>
+                <w:szCs w:val="27"/>
+              </w:rPr>
+              <w:t xml:space="preserve"> also</w:t>
+            </w:r>
+            <w:proofErr w:type="gramEnd"/>
+            <w:r>
+              <w:rPr>
+                <w:rFonts w:ascii="Times" w:eastAsia="Times New Roman" w:hAnsi="Times" w:cs="Times New Roman"/>
+                <w:color w:val="000000"/>
+                <w:sz w:val="27"/>
+                <w:szCs w:val="27"/>
+              </w:rPr>
+              <w:t xml:space="preserve"> have gathered together to fight against the Lord, and to fight against His Christ.</w:t>
+            </w:r>
+          </w:p>
+        </w:tc>
+        <w:tc>
+          <w:tcPr>
+            <w:tcW w:w="420" w:type="pct"/>
+          </w:tcPr>
+          <w:p>
+            <w:pPr>
+              <w:spacing w:line="240" w:lineRule="auto"/>
+              <w:jc w:val="left"/>
+              <w:rPr>
+                <w:rFonts w:ascii="Times" w:eastAsia="Times New Roman" w:hAnsi="Times" w:cs="Times New Roman"/>
+                <w:color w:val="000000"/>
+                <w:sz w:val="27"/>
+                <w:szCs w:val="27"/>
+              </w:rPr>
+            </w:pPr>
+            <w:r>
+              <w:rPr>
+                <w:rFonts w:ascii="Times" w:eastAsia="Times New Roman" w:hAnsi="Times" w:cs="Times New Roman"/>
+                <w:color w:val="000000"/>
+                <w:sz w:val="27"/>
+                <w:szCs w:val="27"/>
+              </w:rPr>
+              <w:t>The kings of the earth have stood up, and the rulers have gathered together to fight against the Lord, and to fight against His Christ.</w:t>
+            </w:r>
+          </w:p>
+        </w:tc>
+        <w:tc>
+          <w:tcPr>
+            <w:tcW w:w="525" w:type="pct"/>
           </w:tcPr>
           <w:p>
             <w:pPr>
@@ -405,14 +601,34 @@
                 <w:sz w:val="27"/>
                 <w:szCs w:val="27"/>
               </w:rPr>
-              <w:t>The kings of the earth have stood up, and the rulers have gathered together to fight against the Lord, and against His Christ. </w:t>
+              <w:t xml:space="preserve">The kings of the earth have stood up, and the rulers have </w:t>
+            </w:r>
+            <w:proofErr w:type="gramStart"/>
+            <w:r>
+              <w:rPr>
+                <w:rFonts w:ascii="Times" w:eastAsia="Times New Roman" w:hAnsi="Times" w:cs="Times New Roman"/>
+                <w:color w:val="000000"/>
+                <w:sz w:val="27"/>
+                <w:szCs w:val="27"/>
+              </w:rPr>
+              <w:t>gathered together</w:t>
+            </w:r>
+            <w:proofErr w:type="gramEnd"/>
+            <w:r>
+              <w:rPr>
+                <w:rFonts w:ascii="Times" w:eastAsia="Times New Roman" w:hAnsi="Times" w:cs="Times New Roman"/>
+                <w:color w:val="000000"/>
+                <w:sz w:val="27"/>
+                <w:szCs w:val="27"/>
+              </w:rPr>
+              <w:t xml:space="preserve"> to fight against the Lord, and against His Christ. </w:t>
             </w:r>
           </w:p>
           <w:p/>
         </w:tc>
         <w:tc>
           <w:tcPr>
-            <w:tcW w:w="615" w:type="pct"/>
+            <w:tcW w:w="516" w:type="pct"/>
           </w:tcPr>
           <w:p>
             <w:r>
@@ -422,7 +638,7 @@
         </w:tc>
         <w:tc>
           <w:tcPr>
-            <w:tcW w:w="621" w:type="pct"/>
+            <w:tcW w:w="521" w:type="pct"/>
           </w:tcPr>
           <w:p>
             <w:r>
@@ -432,7 +648,7 @@
         </w:tc>
         <w:tc>
           <w:tcPr>
-            <w:tcW w:w="632" w:type="pct"/>
+            <w:tcW w:w="530" w:type="pct"/>
           </w:tcPr>
           <w:p>
             <w:pPr>
@@ -451,7 +667,7 @@
         </w:tc>
         <w:tc>
           <w:tcPr>
-            <w:tcW w:w="632" w:type="pct"/>
+            <w:tcW w:w="530" w:type="pct"/>
           </w:tcPr>
           <w:p>
             <w:pPr>
@@ -464,7 +680,7 @@
         </w:tc>
         <w:tc>
           <w:tcPr>
-            <w:tcW w:w="632" w:type="pct"/>
+            <w:tcW w:w="530" w:type="pct"/>
           </w:tcPr>
           <w:p>
             <w:pPr>
@@ -540,7 +756,7 @@
       <w:tr>
         <w:tc>
           <w:tcPr>
-            <w:tcW w:w="629" w:type="pct"/>
+            <w:tcW w:w="528" w:type="pct"/>
           </w:tcPr>
           <w:p>
             <w:pPr>
@@ -567,7 +783,7 @@
         </w:tc>
         <w:tc>
           <w:tcPr>
-            <w:tcW w:w="613" w:type="pct"/>
+            <w:tcW w:w="514" w:type="pct"/>
           </w:tcPr>
           <w:p>
             <w:pPr>
@@ -600,7 +816,99 @@
         </w:tc>
         <w:tc>
           <w:tcPr>
-            <w:tcW w:w="626" w:type="pct"/>
+            <w:tcW w:w="385" w:type="pct"/>
+          </w:tcPr>
+          <w:p>
+            <w:pPr>
+              <w:spacing w:line="240" w:lineRule="auto"/>
+              <w:jc w:val="left"/>
+              <w:rPr>
+                <w:rFonts w:ascii="Times" w:eastAsia="Times New Roman" w:hAnsi="Times" w:cs="Times New Roman"/>
+                <w:color w:val="000000"/>
+                <w:sz w:val="27"/>
+                <w:szCs w:val="27"/>
+              </w:rPr>
+            </w:pPr>
+            <w:r>
+              <w:rPr>
+                <w:rFonts w:ascii="Times" w:eastAsia="Times New Roman" w:hAnsi="Times" w:cs="Times New Roman"/>
+                <w:color w:val="000000"/>
+                <w:sz w:val="27"/>
+                <w:szCs w:val="27"/>
+              </w:rPr>
+              <w:t xml:space="preserve">Let us break their bonds, and let us </w:t>
+            </w:r>
+            <w:proofErr w:type="gramStart"/>
+            <w:r>
+              <w:rPr>
+                <w:rFonts w:ascii="Times" w:eastAsia="Times New Roman" w:hAnsi="Times" w:cs="Times New Roman"/>
+                <w:color w:val="000000"/>
+                <w:sz w:val="27"/>
+                <w:szCs w:val="27"/>
+              </w:rPr>
+              <w:t>cast also</w:t>
+            </w:r>
+            <w:proofErr w:type="gramEnd"/>
+            <w:r>
+              <w:rPr>
+                <w:rFonts w:ascii="Times" w:eastAsia="Times New Roman" w:hAnsi="Times" w:cs="Times New Roman"/>
+                <w:color w:val="000000"/>
+                <w:sz w:val="27"/>
+                <w:szCs w:val="27"/>
+              </w:rPr>
+              <w:t xml:space="preserve"> their yoke from upon us.</w:t>
+            </w:r>
+          </w:p>
+        </w:tc>
+        <w:tc>
+          <w:tcPr>
+            <w:tcW w:w="420" w:type="pct"/>
+          </w:tcPr>
+          <w:p>
+            <w:pPr>
+              <w:spacing w:line="240" w:lineRule="auto"/>
+              <w:jc w:val="left"/>
+              <w:rPr>
+                <w:rFonts w:ascii="Times" w:eastAsia="Times New Roman" w:hAnsi="Times" w:cs="Times New Roman"/>
+                <w:color w:val="000000"/>
+                <w:sz w:val="27"/>
+                <w:szCs w:val="27"/>
+              </w:rPr>
+            </w:pPr>
+            <w:r>
+              <w:rPr>
+                <w:rFonts w:ascii="Times" w:eastAsia="Times New Roman" w:hAnsi="Times" w:cs="Times New Roman"/>
+                <w:color w:val="000000"/>
+                <w:sz w:val="27"/>
+                <w:szCs w:val="27"/>
+              </w:rPr>
+              <w:t xml:space="preserve">Let us break the </w:t>
+            </w:r>
+            <w:proofErr w:type="spellStart"/>
+            <w:r>
+              <w:rPr>
+                <w:rFonts w:ascii="Times" w:eastAsia="Times New Roman" w:hAnsi="Times" w:cs="Times New Roman"/>
+                <w:color w:val="000000"/>
+                <w:sz w:val="27"/>
+                <w:szCs w:val="27"/>
+              </w:rPr>
+              <w:t>bronds</w:t>
+            </w:r>
+            <w:proofErr w:type="spellEnd"/>
+            <w:r>
+              <w:rPr>
+                <w:rFonts w:ascii="Times" w:eastAsia="Times New Roman" w:hAnsi="Times" w:cs="Times New Roman"/>
+                <w:color w:val="000000"/>
+                <w:sz w:val="27"/>
+                <w:szCs w:val="27"/>
+              </w:rPr>
+              <w:t>, and let us cast [away] their yoke from us.</w:t>
+            </w:r>
+          </w:p>
+        </w:tc>
+        <w:tc>
+          <w:tcPr>
+            <w:tcW w:w="525" w:type="pct"/>
           </w:tcPr>
           <w:p>
             <w:pPr>
@@ -626,7 +934,7 @@
         </w:tc>
         <w:tc>
           <w:tcPr>
-            <w:tcW w:w="615" w:type="pct"/>
+            <w:tcW w:w="516" w:type="pct"/>
           </w:tcPr>
           <w:p>
             <w:r>
@@ -636,7 +944,7 @@
         </w:tc>
         <w:tc>
           <w:tcPr>
-            <w:tcW w:w="621" w:type="pct"/>
+            <w:tcW w:w="521" w:type="pct"/>
           </w:tcPr>
           <w:p>
             <w:r>
@@ -646,7 +954,7 @@
         </w:tc>
         <w:tc>
           <w:tcPr>
-            <w:tcW w:w="632" w:type="pct"/>
+            <w:tcW w:w="530" w:type="pct"/>
           </w:tcPr>
           <w:p>
             <w:pPr>
@@ -659,7 +967,7 @@
         </w:tc>
         <w:tc>
           <w:tcPr>
-            <w:tcW w:w="632" w:type="pct"/>
+            <w:tcW w:w="530" w:type="pct"/>
           </w:tcPr>
           <w:p>
             <w:pPr>
@@ -672,7 +980,7 @@
         </w:tc>
         <w:tc>
           <w:tcPr>
-            <w:tcW w:w="632" w:type="pct"/>
+            <w:tcW w:w="530" w:type="pct"/>
           </w:tcPr>
           <w:p>
             <w:pPr>
@@ -725,7 +1033,7 @@
       <w:tr>
         <w:tc>
           <w:tcPr>
-            <w:tcW w:w="629" w:type="pct"/>
+            <w:tcW w:w="528" w:type="pct"/>
           </w:tcPr>
           <w:p>
             <w:pPr>
@@ -752,13 +1060,14 @@
         </w:tc>
         <w:tc>
           <w:tcPr>
-            <w:tcW w:w="613" w:type="pct"/>
+            <w:tcW w:w="514" w:type="pct"/>
           </w:tcPr>
           <w:p>
             <w:pPr>
               <w:pStyle w:val="EnglishHangNoCoptic"/>
             </w:pPr>
             <w:r>
+              <w:lastRenderedPageBreak/>
               <w:t xml:space="preserve">4 He Who dwells in </w:t>
             </w:r>
             <w:r>
@@ -797,7 +1106,80 @@
         </w:tc>
         <w:tc>
           <w:tcPr>
-            <w:tcW w:w="626" w:type="pct"/>
+            <w:tcW w:w="385" w:type="pct"/>
+          </w:tcPr>
+          <w:p>
+            <w:pPr>
+              <w:spacing w:line="240" w:lineRule="auto"/>
+              <w:jc w:val="left"/>
+              <w:rPr>
+                <w:rFonts w:ascii="Times" w:eastAsia="Times New Roman" w:hAnsi="Times" w:cs="Times New Roman"/>
+                <w:color w:val="000000"/>
+                <w:sz w:val="27"/>
+                <w:szCs w:val="27"/>
+              </w:rPr>
+            </w:pPr>
+            <w:r>
+              <w:rPr>
+                <w:rFonts w:ascii="Times" w:eastAsia="Times New Roman" w:hAnsi="Times" w:cs="Times New Roman"/>
+                <w:color w:val="000000"/>
+                <w:sz w:val="27"/>
+                <w:szCs w:val="27"/>
+              </w:rPr>
+              <w:lastRenderedPageBreak/>
+              <w:t xml:space="preserve">He who </w:t>
+            </w:r>
+            <w:proofErr w:type="spellStart"/>
+            <w:r>
+              <w:rPr>
+                <w:rFonts w:ascii="Times" w:eastAsia="Times New Roman" w:hAnsi="Times" w:cs="Times New Roman"/>
+                <w:color w:val="000000"/>
+                <w:sz w:val="27"/>
+                <w:szCs w:val="27"/>
+              </w:rPr>
+              <w:t>dwelleth</w:t>
+            </w:r>
+            <w:proofErr w:type="spellEnd"/>
+            <w:r>
+              <w:rPr>
+                <w:rFonts w:ascii="Times" w:eastAsia="Times New Roman" w:hAnsi="Times" w:cs="Times New Roman"/>
+                <w:color w:val="000000"/>
+                <w:sz w:val="27"/>
+                <w:szCs w:val="27"/>
+              </w:rPr>
+              <w:t xml:space="preserve"> in the heavens will deride them, and the Lord will sneer at them.</w:t>
+            </w:r>
+          </w:p>
+        </w:tc>
+        <w:tc>
+          <w:tcPr>
+            <w:tcW w:w="420" w:type="pct"/>
+          </w:tcPr>
+          <w:p>
+            <w:pPr>
+              <w:spacing w:line="240" w:lineRule="auto"/>
+              <w:jc w:val="left"/>
+              <w:rPr>
+                <w:rFonts w:ascii="Times" w:eastAsia="Times New Roman" w:hAnsi="Times" w:cs="Times New Roman"/>
+                <w:color w:val="000000"/>
+                <w:sz w:val="27"/>
+                <w:szCs w:val="27"/>
+              </w:rPr>
+            </w:pPr>
+            <w:r>
+              <w:rPr>
+                <w:rFonts w:ascii="Times" w:eastAsia="Times New Roman" w:hAnsi="Times" w:cs="Times New Roman"/>
+                <w:color w:val="000000"/>
+                <w:sz w:val="27"/>
+                <w:szCs w:val="27"/>
+              </w:rPr>
+              <w:t>He who dwells in the heavens will laugh at them, and the Lord will scorn them.</w:t>
+            </w:r>
+          </w:p>
+        </w:tc>
+        <w:tc>
+          <w:tcPr>
+            <w:tcW w:w="525" w:type="pct"/>
           </w:tcPr>
           <w:p>
             <w:pPr>
@@ -823,7 +1205,7 @@
         </w:tc>
         <w:tc>
           <w:tcPr>
-            <w:tcW w:w="615" w:type="pct"/>
+            <w:tcW w:w="516" w:type="pct"/>
           </w:tcPr>
           <w:p>
             <w:r>
@@ -841,7 +1223,7 @@
         </w:tc>
         <w:tc>
           <w:tcPr>
-            <w:tcW w:w="621" w:type="pct"/>
+            <w:tcW w:w="521" w:type="pct"/>
           </w:tcPr>
           <w:p>
             <w:r>
@@ -867,7 +1249,7 @@
         </w:tc>
         <w:tc>
           <w:tcPr>
-            <w:tcW w:w="632" w:type="pct"/>
+            <w:tcW w:w="530" w:type="pct"/>
           </w:tcPr>
           <w:p>
             <w:pPr>
@@ -880,41 +1262,46 @@
         </w:tc>
         <w:tc>
           <w:tcPr>
-            <w:tcW w:w="632" w:type="pct"/>
+            <w:tcW w:w="530" w:type="pct"/>
           </w:tcPr>
           <w:p>
             <w:pPr>
               <w:pStyle w:val="EngIndEnd"/>
             </w:pPr>
             <w:r>
-              <w:t>He that dwells in the heavens shall laugh them to scorn, and the Lord shall mock them.</w:t>
-            </w:r>
-          </w:p>
-        </w:tc>
-        <w:tc>
-          <w:tcPr>
-            <w:tcW w:w="632" w:type="pct"/>
-          </w:tcPr>
-          <w:p>
-            <w:pPr>
-              <w:spacing w:line="240" w:lineRule="auto"/>
-              <w:jc w:val="left"/>
-              <w:rPr>
-                <w:rFonts w:ascii="Tahoma" w:eastAsia="Times New Roman" w:hAnsi="Tahoma" w:cs="Tahoma"/>
-                <w:color w:val="2E1308"/>
-                <w:sz w:val="24"/>
-                <w:szCs w:val="24"/>
-                <w:shd w:val="clear" w:color="auto" w:fill="FFFFFF"/>
-              </w:rPr>
-            </w:pPr>
-            <w:r>
-              <w:rPr>
-                <w:rFonts w:ascii="Tahoma" w:eastAsia="Times New Roman" w:hAnsi="Tahoma" w:cs="Tahoma"/>
-                <w:color w:val="2E1308"/>
-                <w:sz w:val="24"/>
-                <w:szCs w:val="24"/>
-                <w:shd w:val="clear" w:color="auto" w:fill="FFFFFF"/>
-              </w:rPr>
+              <w:t xml:space="preserve">He that dwells in the heavens shall laugh them to scorn, and the Lord shall </w:t>
+            </w:r>
+            <w:r>
+              <w:lastRenderedPageBreak/>
+              <w:t>mock them.</w:t>
+            </w:r>
+          </w:p>
+        </w:tc>
+        <w:tc>
+          <w:tcPr>
+            <w:tcW w:w="530" w:type="pct"/>
+          </w:tcPr>
+          <w:p>
+            <w:pPr>
+              <w:spacing w:line="240" w:lineRule="auto"/>
+              <w:jc w:val="left"/>
+              <w:rPr>
+                <w:rFonts w:ascii="Tahoma" w:eastAsia="Times New Roman" w:hAnsi="Tahoma" w:cs="Tahoma"/>
+                <w:color w:val="2E1308"/>
+                <w:sz w:val="24"/>
+                <w:szCs w:val="24"/>
+                <w:shd w:val="clear" w:color="auto" w:fill="FFFFFF"/>
+              </w:rPr>
+            </w:pPr>
+            <w:r>
+              <w:rPr>
+                <w:rFonts w:ascii="Tahoma" w:eastAsia="Times New Roman" w:hAnsi="Tahoma" w:cs="Tahoma"/>
+                <w:color w:val="2E1308"/>
+                <w:sz w:val="24"/>
+                <w:szCs w:val="24"/>
+                <w:shd w:val="clear" w:color="auto" w:fill="FFFFFF"/>
+              </w:rPr>
+              <w:lastRenderedPageBreak/>
               <w:t>He who sits in the heavens shall laugh at them;</w:t>
             </w:r>
           </w:p>
@@ -946,18 +1333,14 @@
       <w:tr>
         <w:tc>
           <w:tcPr>
-            <w:tcW w:w="629" w:type="pct"/>
+            <w:tcW w:w="528" w:type="pct"/>
           </w:tcPr>
           <w:p>
             <w:pPr>
               <w:pStyle w:val="EnglishHangNoCoptic"/>
             </w:pPr>
             <w:r>
-              <w:t xml:space="preserve">Then He will speak to them in His </w:t>
-            </w:r>
-            <w:r>
-              <w:lastRenderedPageBreak/>
-              <w:t>wrath,</w:t>
+              <w:t>Then He will speak to them in His wrath,</w:t>
             </w:r>
           </w:p>
           <w:p>
@@ -972,19 +1355,14 @@
         </w:tc>
         <w:tc>
           <w:tcPr>
-            <w:tcW w:w="613" w:type="pct"/>
+            <w:tcW w:w="514" w:type="pct"/>
           </w:tcPr>
           <w:p>
             <w:pPr>
               <w:pStyle w:val="EnglishHangNoCoptic"/>
             </w:pPr>
             <w:r>
-              <w:lastRenderedPageBreak/>
-              <w:t xml:space="preserve">5 Then He will speak to them in </w:t>
-            </w:r>
-            <w:r>
-              <w:lastRenderedPageBreak/>
-              <w:t>His wrath,</w:t>
+              <w:t>5 Then He will speak to them in His wrath,</w:t>
             </w:r>
           </w:p>
           <w:p>
@@ -1013,7 +1391,89 @@
         </w:tc>
         <w:tc>
           <w:tcPr>
-            <w:tcW w:w="626" w:type="pct"/>
+            <w:tcW w:w="385" w:type="pct"/>
+          </w:tcPr>
+          <w:p>
+            <w:pPr>
+              <w:spacing w:line="240" w:lineRule="auto"/>
+              <w:jc w:val="left"/>
+              <w:rPr>
+                <w:rFonts w:ascii="Times" w:eastAsia="Times New Roman" w:hAnsi="Times" w:cs="Times New Roman"/>
+                <w:color w:val="000000"/>
+                <w:sz w:val="27"/>
+                <w:szCs w:val="27"/>
+              </w:rPr>
+            </w:pPr>
+            <w:r>
+              <w:rPr>
+                <w:rFonts w:ascii="Times" w:eastAsia="Times New Roman" w:hAnsi="Times" w:cs="Times New Roman"/>
+                <w:i/>
+                <w:color w:val="000000"/>
+                <w:sz w:val="27"/>
+                <w:szCs w:val="27"/>
+              </w:rPr>
+              <w:t>Then</w:t>
+            </w:r>
+            <w:r>
+              <w:rPr>
+                <w:rFonts w:ascii="Times" w:eastAsia="Times New Roman" w:hAnsi="Times" w:cs="Times New Roman"/>
+                <w:color w:val="000000"/>
+                <w:sz w:val="27"/>
+                <w:szCs w:val="27"/>
+              </w:rPr>
+              <w:t xml:space="preserve"> He will speak with them in His anger, and in His </w:t>
+            </w:r>
+            <w:proofErr w:type="gramStart"/>
+            <w:r>
+              <w:rPr>
+                <w:rFonts w:ascii="Times" w:eastAsia="Times New Roman" w:hAnsi="Times" w:cs="Times New Roman"/>
+                <w:color w:val="000000"/>
+                <w:sz w:val="27"/>
+                <w:szCs w:val="27"/>
+              </w:rPr>
+              <w:t>wrath</w:t>
+            </w:r>
+            <w:proofErr w:type="gramEnd"/>
+            <w:r>
+              <w:rPr>
+                <w:rFonts w:ascii="Times" w:eastAsia="Times New Roman" w:hAnsi="Times" w:cs="Times New Roman"/>
+                <w:color w:val="000000"/>
+                <w:sz w:val="27"/>
+                <w:szCs w:val="27"/>
+              </w:rPr>
+              <w:t xml:space="preserve"> He will vex them.</w:t>
+            </w:r>
+          </w:p>
+        </w:tc>
+        <w:tc>
+          <w:tcPr>
+            <w:tcW w:w="420" w:type="pct"/>
+          </w:tcPr>
+          <w:p>
+            <w:pPr>
+              <w:spacing w:line="240" w:lineRule="auto"/>
+              <w:jc w:val="left"/>
+              <w:rPr>
+                <w:rFonts w:ascii="Times" w:eastAsia="Times New Roman" w:hAnsi="Times" w:cs="Times New Roman"/>
+                <w:color w:val="000000"/>
+                <w:sz w:val="27"/>
+                <w:szCs w:val="27"/>
+              </w:rPr>
+            </w:pPr>
+            <w:r>
+              <w:rPr>
+                <w:rFonts w:ascii="Times" w:eastAsia="Times New Roman" w:hAnsi="Times" w:cs="Times New Roman"/>
+                <w:color w:val="000000"/>
+                <w:sz w:val="27"/>
+                <w:szCs w:val="27"/>
+              </w:rPr>
+              <w:t>Then He will speak with them in His anger, and trouble them in His wrath.</w:t>
+            </w:r>
+          </w:p>
+        </w:tc>
+        <w:tc>
+          <w:tcPr>
+            <w:tcW w:w="525" w:type="pct"/>
           </w:tcPr>
           <w:p>
             <w:pPr>
@@ -1032,125 +1492,82 @@
                 <w:sz w:val="27"/>
                 <w:szCs w:val="27"/>
               </w:rPr>
-              <w:lastRenderedPageBreak/>
-              <w:t xml:space="preserve">Then shall He speak to them in </w:t>
-            </w:r>
-            <w:r>
-              <w:rPr>
-                <w:rFonts w:ascii="Times" w:eastAsia="Times New Roman" w:hAnsi="Times" w:cs="Times New Roman"/>
-                <w:color w:val="000000"/>
-                <w:sz w:val="27"/>
-                <w:szCs w:val="27"/>
-              </w:rPr>
-              <w:lastRenderedPageBreak/>
-              <w:t>His anger, and trouble them in His wrath.  </w:t>
+              <w:t>Then shall He speak to them in His anger, and trouble them in His wrath.  </w:t>
             </w:r>
           </w:p>
           <w:p/>
         </w:tc>
         <w:tc>
           <w:tcPr>
-            <w:tcW w:w="615" w:type="pct"/>
-          </w:tcPr>
-          <w:p>
-            <w:r>
-              <w:lastRenderedPageBreak/>
-              <w:t xml:space="preserve">Then shall He speak unto them in His </w:t>
-            </w:r>
-            <w:r>
-              <w:lastRenderedPageBreak/>
-              <w:t>wrath, and in His anger shall He trouble them.</w:t>
-            </w:r>
-          </w:p>
-        </w:tc>
-        <w:tc>
-          <w:tcPr>
-            <w:tcW w:w="621" w:type="pct"/>
-          </w:tcPr>
-          <w:p>
-            <w:r>
-              <w:lastRenderedPageBreak/>
-              <w:t xml:space="preserve">Then shall He speak unto them in His </w:t>
-            </w:r>
-            <w:r>
-              <w:lastRenderedPageBreak/>
-              <w:t>wrath, and vex them in his sore displeasure.</w:t>
-            </w:r>
-          </w:p>
-        </w:tc>
-        <w:tc>
-          <w:tcPr>
-            <w:tcW w:w="632" w:type="pct"/>
+            <w:tcW w:w="516" w:type="pct"/>
+          </w:tcPr>
+          <w:p>
+            <w:r>
+              <w:t>Then shall He speak unto them in His wrath, and in His anger shall He trouble them.</w:t>
+            </w:r>
+          </w:p>
+        </w:tc>
+        <w:tc>
+          <w:tcPr>
+            <w:tcW w:w="521" w:type="pct"/>
+          </w:tcPr>
+          <w:p>
+            <w:r>
+              <w:t>Then shall He speak unto them in His wrath, and vex them in his sore displeasure.</w:t>
+            </w:r>
+          </w:p>
+        </w:tc>
+        <w:tc>
+          <w:tcPr>
+            <w:tcW w:w="530" w:type="pct"/>
           </w:tcPr>
           <w:p>
             <w:pPr>
               <w:pStyle w:val="EngIndEnd"/>
             </w:pPr>
             <w:r>
-              <w:lastRenderedPageBreak/>
-              <w:t xml:space="preserve">Then he will speak to them in his </w:t>
-            </w:r>
-            <w:r>
-              <w:lastRenderedPageBreak/>
-              <w:t>wrath, and in his anger he will trouble them.</w:t>
-            </w:r>
-          </w:p>
-        </w:tc>
-        <w:tc>
-          <w:tcPr>
-            <w:tcW w:w="632" w:type="pct"/>
+              <w:t>Then he will speak to them in his wrath, and in his anger he will trouble them.</w:t>
+            </w:r>
+          </w:p>
+        </w:tc>
+        <w:tc>
+          <w:tcPr>
+            <w:tcW w:w="530" w:type="pct"/>
           </w:tcPr>
           <w:p>
             <w:pPr>
               <w:pStyle w:val="EngIndEnd"/>
             </w:pPr>
             <w:r>
-              <w:lastRenderedPageBreak/>
-              <w:t xml:space="preserve">Then shall he speak to them in his </w:t>
-            </w:r>
-            <w:r>
-              <w:lastRenderedPageBreak/>
-              <w:t>anger, and trouble them in his fury.</w:t>
-            </w:r>
-          </w:p>
-        </w:tc>
-        <w:tc>
-          <w:tcPr>
-            <w:tcW w:w="632" w:type="pct"/>
-          </w:tcPr>
-          <w:p>
-            <w:pPr>
-              <w:spacing w:line="240" w:lineRule="auto"/>
-              <w:jc w:val="left"/>
-              <w:rPr>
-                <w:rFonts w:ascii="Tahoma" w:eastAsia="Times New Roman" w:hAnsi="Tahoma" w:cs="Tahoma"/>
-                <w:color w:val="2E1308"/>
-                <w:sz w:val="24"/>
-                <w:szCs w:val="24"/>
-                <w:shd w:val="clear" w:color="auto" w:fill="FFFFFF"/>
-              </w:rPr>
-            </w:pPr>
-            <w:r>
-              <w:rPr>
-                <w:rFonts w:ascii="Tahoma" w:eastAsia="Times New Roman" w:hAnsi="Tahoma" w:cs="Tahoma"/>
-                <w:color w:val="2E1308"/>
-                <w:sz w:val="24"/>
-                <w:szCs w:val="24"/>
-                <w:shd w:val="clear" w:color="auto" w:fill="FFFFFF"/>
-              </w:rPr>
-              <w:lastRenderedPageBreak/>
-              <w:t xml:space="preserve">Then shall He speak to them in </w:t>
-            </w:r>
-            <w:r>
-              <w:rPr>
-                <w:rFonts w:ascii="Tahoma" w:eastAsia="Times New Roman" w:hAnsi="Tahoma" w:cs="Tahoma"/>
-                <w:color w:val="2E1308"/>
-                <w:sz w:val="24"/>
-                <w:szCs w:val="24"/>
-                <w:shd w:val="clear" w:color="auto" w:fill="FFFFFF"/>
-              </w:rPr>
-              <w:lastRenderedPageBreak/>
-              <w:t>His wrath</w:t>
+              <w:t>Then shall he speak to them in his anger, and trouble them in his fury.</w:t>
+            </w:r>
+          </w:p>
+        </w:tc>
+        <w:tc>
+          <w:tcPr>
+            <w:tcW w:w="530" w:type="pct"/>
+          </w:tcPr>
+          <w:p>
+            <w:pPr>
+              <w:spacing w:line="240" w:lineRule="auto"/>
+              <w:jc w:val="left"/>
+              <w:rPr>
+                <w:rFonts w:ascii="Tahoma" w:eastAsia="Times New Roman" w:hAnsi="Tahoma" w:cs="Tahoma"/>
+                <w:color w:val="2E1308"/>
+                <w:sz w:val="24"/>
+                <w:szCs w:val="24"/>
+                <w:shd w:val="clear" w:color="auto" w:fill="FFFFFF"/>
+              </w:rPr>
+            </w:pPr>
+            <w:r>
+              <w:rPr>
+                <w:rFonts w:ascii="Tahoma" w:eastAsia="Times New Roman" w:hAnsi="Tahoma" w:cs="Tahoma"/>
+                <w:color w:val="2E1308"/>
+                <w:sz w:val="24"/>
+                <w:szCs w:val="24"/>
+                <w:shd w:val="clear" w:color="auto" w:fill="FFFFFF"/>
+              </w:rPr>
+              <w:t>Then shall He speak to them in His wrath</w:t>
             </w:r>
           </w:p>
           <w:p>
@@ -1181,14 +1598,13 @@
       <w:tr>
         <w:tc>
           <w:tcPr>
-            <w:tcW w:w="629" w:type="pct"/>
+            <w:tcW w:w="528" w:type="pct"/>
           </w:tcPr>
           <w:p>
             <w:pPr>
               <w:pStyle w:val="EnglishHangNoCoptic"/>
             </w:pPr>
             <w:r>
-              <w:lastRenderedPageBreak/>
               <w:t>But I am appointed king by Him</w:t>
             </w:r>
           </w:p>
@@ -1215,7 +1631,7 @@
         </w:tc>
         <w:tc>
           <w:tcPr>
-            <w:tcW w:w="613" w:type="pct"/>
+            <w:tcW w:w="514" w:type="pct"/>
           </w:tcPr>
           <w:p>
             <w:pPr>
@@ -1266,7 +1682,69 @@
         </w:tc>
         <w:tc>
           <w:tcPr>
-            <w:tcW w:w="626" w:type="pct"/>
+            <w:tcW w:w="385" w:type="pct"/>
+          </w:tcPr>
+          <w:p>
+            <w:pPr>
+              <w:spacing w:line="240" w:lineRule="auto"/>
+              <w:jc w:val="left"/>
+              <w:rPr>
+                <w:rFonts w:ascii="Times" w:eastAsia="Times New Roman" w:hAnsi="Times" w:cs="Times New Roman"/>
+                <w:color w:val="000000"/>
+                <w:sz w:val="27"/>
+                <w:szCs w:val="27"/>
+              </w:rPr>
+            </w:pPr>
+            <w:r>
+              <w:rPr>
+                <w:rFonts w:ascii="Times" w:eastAsia="Times New Roman" w:hAnsi="Times" w:cs="Times New Roman"/>
+                <w:i/>
+                <w:color w:val="000000"/>
+                <w:sz w:val="27"/>
+                <w:szCs w:val="27"/>
+              </w:rPr>
+              <w:t>But</w:t>
+            </w:r>
+            <w:r>
+              <w:rPr>
+                <w:rFonts w:ascii="Times" w:eastAsia="Times New Roman" w:hAnsi="Times" w:cs="Times New Roman"/>
+                <w:color w:val="000000"/>
+                <w:sz w:val="27"/>
+                <w:szCs w:val="27"/>
+              </w:rPr>
+              <w:t xml:space="preserve"> I, the Lord, hath set me up a king through Him upon Sion, His holy mountain,</w:t>
+            </w:r>
+          </w:p>
+        </w:tc>
+        <w:tc>
+          <w:tcPr>
+            <w:tcW w:w="420" w:type="pct"/>
+          </w:tcPr>
+          <w:p>
+            <w:pPr>
+              <w:spacing w:line="240" w:lineRule="auto"/>
+              <w:jc w:val="left"/>
+              <w:rPr>
+                <w:rFonts w:ascii="Times" w:eastAsia="Times New Roman" w:hAnsi="Times" w:cs="Times New Roman"/>
+                <w:color w:val="000000"/>
+                <w:sz w:val="27"/>
+                <w:szCs w:val="27"/>
+              </w:rPr>
+            </w:pPr>
+            <w:r>
+              <w:rPr>
+                <w:rFonts w:ascii="Times" w:eastAsia="Times New Roman" w:hAnsi="Times" w:cs="Times New Roman"/>
+                <w:color w:val="000000"/>
+                <w:sz w:val="27"/>
+                <w:szCs w:val="27"/>
+              </w:rPr>
+              <w:t>But I, the Lord, have established a king through Him on Zion, His holy mountain,</w:t>
+            </w:r>
+          </w:p>
+        </w:tc>
+        <w:tc>
+          <w:tcPr>
+            <w:tcW w:w="525" w:type="pct"/>
           </w:tcPr>
           <w:p>
             <w:pPr>
@@ -1292,7 +1770,7 @@
         </w:tc>
         <w:tc>
           <w:tcPr>
-            <w:tcW w:w="615" w:type="pct"/>
+            <w:tcW w:w="516" w:type="pct"/>
           </w:tcPr>
           <w:p>
             <w:r>
@@ -1302,7 +1780,7 @@
         </w:tc>
         <w:tc>
           <w:tcPr>
-            <w:tcW w:w="621" w:type="pct"/>
+            <w:tcW w:w="521" w:type="pct"/>
           </w:tcPr>
           <w:p>
             <w:r>
@@ -1312,7 +1790,7 @@
         </w:tc>
         <w:tc>
           <w:tcPr>
-            <w:tcW w:w="632" w:type="pct"/>
+            <w:tcW w:w="530" w:type="pct"/>
           </w:tcPr>
           <w:p>
             <w:pPr>
@@ -1325,7 +1803,7 @@
         </w:tc>
         <w:tc>
           <w:tcPr>
-            <w:tcW w:w="632" w:type="pct"/>
+            <w:tcW w:w="530" w:type="pct"/>
           </w:tcPr>
           <w:p>
             <w:pPr>
@@ -1338,7 +1816,7 @@
         </w:tc>
         <w:tc>
           <w:tcPr>
-            <w:tcW w:w="632" w:type="pct"/>
+            <w:tcW w:w="530" w:type="pct"/>
           </w:tcPr>
           <w:p>
             <w:pPr>
@@ -1414,7 +1892,7 @@
       <w:tr>
         <w:tc>
           <w:tcPr>
-            <w:tcW w:w="629" w:type="pct"/>
+            <w:tcW w:w="528" w:type="pct"/>
           </w:tcPr>
           <w:p>
             <w:pPr>
@@ -1463,7 +1941,7 @@
         </w:tc>
         <w:tc>
           <w:tcPr>
-            <w:tcW w:w="613" w:type="pct"/>
+            <w:tcW w:w="514" w:type="pct"/>
           </w:tcPr>
           <w:p>
             <w:pPr>
@@ -1517,7 +1995,99 @@
         </w:tc>
         <w:tc>
           <w:tcPr>
-            <w:tcW w:w="626" w:type="pct"/>
+            <w:tcW w:w="385" w:type="pct"/>
+          </w:tcPr>
+          <w:p>
+            <w:pPr>
+              <w:spacing w:line="240" w:lineRule="auto"/>
+              <w:jc w:val="left"/>
+              <w:rPr>
+                <w:rFonts w:ascii="Times" w:eastAsia="Times New Roman" w:hAnsi="Times" w:cs="Times New Roman"/>
+                <w:color w:val="000000"/>
+                <w:sz w:val="27"/>
+                <w:szCs w:val="27"/>
+              </w:rPr>
+            </w:pPr>
+            <w:r>
+              <w:rPr>
+                <w:rFonts w:ascii="Times" w:eastAsia="Times New Roman" w:hAnsi="Times" w:cs="Times New Roman"/>
+                <w:color w:val="000000"/>
+                <w:sz w:val="27"/>
+                <w:szCs w:val="27"/>
+              </w:rPr>
+              <w:t xml:space="preserve">To proclaim the commandments of the Lord. The Lord said to </w:t>
+            </w:r>
+            <w:proofErr w:type="gramStart"/>
+            <w:r>
+              <w:rPr>
+                <w:rFonts w:ascii="Times" w:eastAsia="Times New Roman" w:hAnsi="Times" w:cs="Times New Roman"/>
+                <w:color w:val="000000"/>
+                <w:sz w:val="27"/>
+                <w:szCs w:val="27"/>
+              </w:rPr>
+              <w:t>me:</w:t>
+            </w:r>
+            <w:proofErr w:type="gramEnd"/>
+            <w:r>
+              <w:rPr>
+                <w:rFonts w:ascii="Times" w:eastAsia="Times New Roman" w:hAnsi="Times" w:cs="Times New Roman"/>
+                <w:color w:val="000000"/>
+                <w:sz w:val="27"/>
+                <w:szCs w:val="27"/>
+              </w:rPr>
+              <w:t xml:space="preserve"> Thou art my son. I have begotten thee to-day.</w:t>
+            </w:r>
+          </w:p>
+        </w:tc>
+        <w:tc>
+          <w:tcPr>
+            <w:tcW w:w="420" w:type="pct"/>
+          </w:tcPr>
+          <w:p>
+            <w:pPr>
+              <w:spacing w:line="240" w:lineRule="auto"/>
+              <w:jc w:val="left"/>
+              <w:rPr>
+                <w:rFonts w:ascii="Times" w:eastAsia="Times New Roman" w:hAnsi="Times" w:cs="Times New Roman"/>
+                <w:color w:val="000000"/>
+                <w:sz w:val="27"/>
+                <w:szCs w:val="27"/>
+              </w:rPr>
+            </w:pPr>
+            <w:r>
+              <w:rPr>
+                <w:rFonts w:ascii="Times" w:eastAsia="Times New Roman" w:hAnsi="Times" w:cs="Times New Roman"/>
+                <w:color w:val="000000"/>
+                <w:sz w:val="27"/>
+                <w:szCs w:val="27"/>
+              </w:rPr>
+              <w:t xml:space="preserve">To proclaim the commandments of the Lord. The Lord said to </w:t>
+            </w:r>
+            <w:proofErr w:type="gramStart"/>
+            <w:r>
+              <w:rPr>
+                <w:rFonts w:ascii="Times" w:eastAsia="Times New Roman" w:hAnsi="Times" w:cs="Times New Roman"/>
+                <w:color w:val="000000"/>
+                <w:sz w:val="27"/>
+                <w:szCs w:val="27"/>
+              </w:rPr>
+              <w:t>me:</w:t>
+            </w:r>
+            <w:proofErr w:type="gramEnd"/>
+            <w:r>
+              <w:rPr>
+                <w:rFonts w:ascii="Times" w:eastAsia="Times New Roman" w:hAnsi="Times" w:cs="Times New Roman"/>
+                <w:color w:val="000000"/>
+                <w:sz w:val="27"/>
+                <w:szCs w:val="27"/>
+              </w:rPr>
+              <w:t xml:space="preserve"> You are my Son. I have begotten You today.</w:t>
+            </w:r>
+          </w:p>
+        </w:tc>
+        <w:tc>
+          <w:tcPr>
+            <w:tcW w:w="525" w:type="pct"/>
           </w:tcPr>
           <w:p>
             <w:pPr>
@@ -1529,15 +2099,6 @@
                 <w:szCs w:val="24"/>
               </w:rPr>
             </w:pPr>
-            <w:r>
-              <w:rPr>
-                <w:rFonts w:ascii="Times" w:eastAsia="Times New Roman" w:hAnsi="Times" w:cs="Times New Roman"/>
-                <w:color w:val="000000"/>
-                <w:sz w:val="27"/>
-                <w:szCs w:val="27"/>
-              </w:rPr>
-              <w:t xml:space="preserve">to preach the commandment of the Lord.  The Lord has said unto Me, </w:t>
-            </w:r>
             <w:proofErr w:type="gramStart"/>
             <w:r>
               <w:rPr>
@@ -1546,7 +2107,7 @@
                 <w:sz w:val="27"/>
                 <w:szCs w:val="27"/>
               </w:rPr>
-              <w:t>Thou</w:t>
+              <w:t>to</w:t>
             </w:r>
             <w:proofErr w:type="gramEnd"/>
             <w:r>
@@ -1556,14 +2117,14 @@
                 <w:sz w:val="27"/>
                 <w:szCs w:val="27"/>
               </w:rPr>
-              <w:t xml:space="preserve"> art my Son; this day have I begotten Thee. </w:t>
+              <w:t xml:space="preserve"> preach the commandment of the Lord.  The Lord has said unto Me, Thou art my Son; this day have I begotten Thee. </w:t>
             </w:r>
           </w:p>
           <w:p/>
         </w:tc>
         <w:tc>
           <w:tcPr>
-            <w:tcW w:w="615" w:type="pct"/>
+            <w:tcW w:w="516" w:type="pct"/>
           </w:tcPr>
           <w:p>
             <w:r>
@@ -1573,7 +2134,7 @@
         </w:tc>
         <w:tc>
           <w:tcPr>
-            <w:tcW w:w="621" w:type="pct"/>
+            <w:tcW w:w="521" w:type="pct"/>
           </w:tcPr>
           <w:p>
             <w:r>
@@ -1583,7 +2144,7 @@
         </w:tc>
         <w:tc>
           <w:tcPr>
-            <w:tcW w:w="632" w:type="pct"/>
+            <w:tcW w:w="530" w:type="pct"/>
           </w:tcPr>
           <w:p>
             <w:pPr>
@@ -1596,7 +2157,7 @@
         </w:tc>
         <w:tc>
           <w:tcPr>
-            <w:tcW w:w="632" w:type="pct"/>
+            <w:tcW w:w="530" w:type="pct"/>
           </w:tcPr>
           <w:p>
             <w:pPr>
@@ -1609,7 +2170,7 @@
         </w:tc>
         <w:tc>
           <w:tcPr>
-            <w:tcW w:w="632" w:type="pct"/>
+            <w:tcW w:w="530" w:type="pct"/>
           </w:tcPr>
           <w:p>
             <w:pPr>
@@ -1685,7 +2246,7 @@
       <w:tr>
         <w:tc>
           <w:tcPr>
-            <w:tcW w:w="629" w:type="pct"/>
+            <w:tcW w:w="528" w:type="pct"/>
           </w:tcPr>
           <w:p>
             <w:pPr>
@@ -1736,7 +2297,7 @@
         </w:tc>
         <w:tc>
           <w:tcPr>
-            <w:tcW w:w="613" w:type="pct"/>
+            <w:tcW w:w="514" w:type="pct"/>
           </w:tcPr>
           <w:p>
             <w:pPr>
@@ -1787,7 +2348,108 @@
         </w:tc>
         <w:tc>
           <w:tcPr>
-            <w:tcW w:w="626" w:type="pct"/>
+            <w:tcW w:w="385" w:type="pct"/>
+          </w:tcPr>
+          <w:p>
+            <w:pPr>
+              <w:spacing w:line="240" w:lineRule="auto"/>
+              <w:jc w:val="left"/>
+              <w:rPr>
+                <w:rFonts w:ascii="Times" w:eastAsia="Times New Roman" w:hAnsi="Times" w:cs="Times New Roman"/>
+                <w:color w:val="000000"/>
+                <w:sz w:val="27"/>
+                <w:szCs w:val="27"/>
+              </w:rPr>
+            </w:pPr>
+            <w:r>
+              <w:rPr>
+                <w:rFonts w:ascii="Times" w:eastAsia="Times New Roman" w:hAnsi="Times" w:cs="Times New Roman"/>
+                <w:i/>
+                <w:color w:val="000000"/>
+                <w:sz w:val="27"/>
+                <w:szCs w:val="27"/>
+              </w:rPr>
+              <w:lastRenderedPageBreak/>
+              <w:t>Ask</w:t>
+            </w:r>
+            <w:r>
+              <w:rPr>
+                <w:rFonts w:ascii="Times" w:eastAsia="Times New Roman" w:hAnsi="Times" w:cs="Times New Roman"/>
+                <w:color w:val="000000"/>
+                <w:sz w:val="27"/>
+                <w:szCs w:val="27"/>
+              </w:rPr>
+              <w:t xml:space="preserve"> of me, that I may give to thee the </w:t>
+            </w:r>
+            <w:r>
+              <w:rPr>
+                <w:rFonts w:ascii="Times" w:eastAsia="Times New Roman" w:hAnsi="Times" w:cs="Times New Roman"/>
+                <w:i/>
+                <w:color w:val="000000"/>
+                <w:sz w:val="27"/>
+                <w:szCs w:val="27"/>
+              </w:rPr>
+              <w:t>nations</w:t>
+            </w:r>
+            <w:r>
+              <w:rPr>
+                <w:rFonts w:ascii="Times" w:eastAsia="Times New Roman" w:hAnsi="Times" w:cs="Times New Roman"/>
+                <w:color w:val="000000"/>
+                <w:sz w:val="27"/>
+                <w:szCs w:val="27"/>
+              </w:rPr>
+              <w:t xml:space="preserve"> for thy </w:t>
+            </w:r>
+            <w:r>
+              <w:rPr>
+                <w:rFonts w:ascii="Times" w:eastAsia="Times New Roman" w:hAnsi="Times" w:cs="Times New Roman"/>
+                <w:i/>
+                <w:color w:val="000000"/>
+                <w:sz w:val="27"/>
+                <w:szCs w:val="27"/>
+              </w:rPr>
+              <w:t>heritage</w:t>
+            </w:r>
+            <w:r>
+              <w:rPr>
+                <w:rFonts w:ascii="Times" w:eastAsia="Times New Roman" w:hAnsi="Times" w:cs="Times New Roman"/>
+                <w:color w:val="000000"/>
+                <w:sz w:val="27"/>
+                <w:szCs w:val="27"/>
+              </w:rPr>
+              <w:t>, and thy possession unto the ends of the earth.</w:t>
+            </w:r>
+          </w:p>
+        </w:tc>
+        <w:tc>
+          <w:tcPr>
+            <w:tcW w:w="420" w:type="pct"/>
+          </w:tcPr>
+          <w:p>
+            <w:pPr>
+              <w:spacing w:line="240" w:lineRule="auto"/>
+              <w:jc w:val="left"/>
+              <w:rPr>
+                <w:rFonts w:ascii="Times" w:eastAsia="Times New Roman" w:hAnsi="Times" w:cs="Times New Roman"/>
+                <w:color w:val="000000"/>
+                <w:sz w:val="27"/>
+                <w:szCs w:val="27"/>
+              </w:rPr>
+            </w:pPr>
+            <w:r>
+              <w:rPr>
+                <w:rFonts w:ascii="Times" w:eastAsia="Times New Roman" w:hAnsi="Times" w:cs="Times New Roman"/>
+                <w:color w:val="000000"/>
+                <w:sz w:val="27"/>
+                <w:szCs w:val="27"/>
+              </w:rPr>
+              <w:t>Ask of Me, that I may give You the nations for Your inheritance, and Your dominion to the ends of the earth.</w:t>
+            </w:r>
+          </w:p>
+        </w:tc>
+        <w:tc>
+          <w:tcPr>
+            <w:tcW w:w="525" w:type="pct"/>
           </w:tcPr>
           <w:p>
             <w:pPr>
@@ -1813,7 +2475,7 @@
         </w:tc>
         <w:tc>
           <w:tcPr>
-            <w:tcW w:w="615" w:type="pct"/>
+            <w:tcW w:w="516" w:type="pct"/>
           </w:tcPr>
           <w:p>
             <w:r>
@@ -1823,7 +2485,7 @@
         </w:tc>
         <w:tc>
           <w:tcPr>
-            <w:tcW w:w="621" w:type="pct"/>
+            <w:tcW w:w="521" w:type="pct"/>
           </w:tcPr>
           <w:p>
             <w:r>
@@ -1833,7 +2495,7 @@
         </w:tc>
         <w:tc>
           <w:tcPr>
-            <w:tcW w:w="632" w:type="pct"/>
+            <w:tcW w:w="530" w:type="pct"/>
           </w:tcPr>
           <w:p>
             <w:pPr>
@@ -1846,7 +2508,7 @@
         </w:tc>
         <w:tc>
           <w:tcPr>
-            <w:tcW w:w="632" w:type="pct"/>
+            <w:tcW w:w="530" w:type="pct"/>
           </w:tcPr>
           <w:p>
             <w:pPr>
@@ -1859,7 +2521,7 @@
         </w:tc>
         <w:tc>
           <w:tcPr>
-            <w:tcW w:w="632" w:type="pct"/>
+            <w:tcW w:w="530" w:type="pct"/>
           </w:tcPr>
           <w:p>
             <w:pPr>
@@ -1958,7 +2620,7 @@
       <w:tr>
         <w:tc>
           <w:tcPr>
-            <w:tcW w:w="629" w:type="pct"/>
+            <w:tcW w:w="528" w:type="pct"/>
           </w:tcPr>
           <w:p>
             <w:pPr>
@@ -1994,7 +2656,7 @@
         </w:tc>
         <w:tc>
           <w:tcPr>
-            <w:tcW w:w="613" w:type="pct"/>
+            <w:tcW w:w="514" w:type="pct"/>
           </w:tcPr>
           <w:p>
             <w:pPr>
@@ -2054,7 +2716,69 @@
         </w:tc>
         <w:tc>
           <w:tcPr>
-            <w:tcW w:w="626" w:type="pct"/>
+            <w:tcW w:w="385" w:type="pct"/>
+          </w:tcPr>
+          <w:p>
+            <w:pPr>
+              <w:spacing w:line="240" w:lineRule="auto"/>
+              <w:jc w:val="left"/>
+              <w:rPr>
+                <w:rFonts w:ascii="Times" w:eastAsia="Times New Roman" w:hAnsi="Times" w:cs="Times New Roman"/>
+                <w:color w:val="000000"/>
+                <w:sz w:val="27"/>
+                <w:szCs w:val="27"/>
+              </w:rPr>
+            </w:pPr>
+            <w:r>
+              <w:rPr>
+                <w:rFonts w:ascii="Times" w:eastAsia="Times New Roman" w:hAnsi="Times" w:cs="Times New Roman"/>
+                <w:color w:val="000000"/>
+                <w:sz w:val="27"/>
+                <w:szCs w:val="27"/>
+              </w:rPr>
+              <w:t xml:space="preserve">Thou wilt pasture them with an iron rod, and thou wilt crush them as a </w:t>
+            </w:r>
+            <w:r>
+              <w:rPr>
+                <w:rFonts w:ascii="Times" w:eastAsia="Times New Roman" w:hAnsi="Times" w:cs="Times New Roman"/>
+                <w:i/>
+                <w:color w:val="000000"/>
+                <w:sz w:val="27"/>
+                <w:szCs w:val="27"/>
+              </w:rPr>
+              <w:t>clay vessel.</w:t>
+            </w:r>
+          </w:p>
+        </w:tc>
+        <w:tc>
+          <w:tcPr>
+            <w:tcW w:w="420" w:type="pct"/>
+          </w:tcPr>
+          <w:p>
+            <w:pPr>
+              <w:spacing w:line="240" w:lineRule="auto"/>
+              <w:jc w:val="left"/>
+              <w:rPr>
+                <w:rFonts w:ascii="Times" w:eastAsia="Times New Roman" w:hAnsi="Times" w:cs="Times New Roman"/>
+                <w:color w:val="000000"/>
+                <w:sz w:val="27"/>
+                <w:szCs w:val="27"/>
+              </w:rPr>
+            </w:pPr>
+            <w:r>
+              <w:rPr>
+                <w:rFonts w:ascii="Times" w:eastAsia="Times New Roman" w:hAnsi="Times" w:cs="Times New Roman"/>
+                <w:color w:val="000000"/>
+                <w:sz w:val="27"/>
+                <w:szCs w:val="27"/>
+              </w:rPr>
+              <w:t>You will pasture them with an iron rod, and will crush them like a clay vessel.</w:t>
+            </w:r>
+          </w:p>
+        </w:tc>
+        <w:tc>
+          <w:tcPr>
+            <w:tcW w:w="525" w:type="pct"/>
           </w:tcPr>
           <w:p>
             <w:pPr>
@@ -2073,7 +2797,6 @@
                 <w:sz w:val="27"/>
                 <w:szCs w:val="27"/>
               </w:rPr>
-              <w:lastRenderedPageBreak/>
               <w:t>Thou shalt shepherd them with a rod of iron; Thou shalt crush them like a clay vessel.  </w:t>
             </w:r>
           </w:p>
@@ -2081,7 +2804,7 @@
         </w:tc>
         <w:tc>
           <w:tcPr>
-            <w:tcW w:w="615" w:type="pct"/>
+            <w:tcW w:w="516" w:type="pct"/>
           </w:tcPr>
           <w:p>
             <w:r>
@@ -2091,7 +2814,7 @@
         </w:tc>
         <w:tc>
           <w:tcPr>
-            <w:tcW w:w="621" w:type="pct"/>
+            <w:tcW w:w="521" w:type="pct"/>
           </w:tcPr>
           <w:p>
             <w:r>
@@ -2101,7 +2824,7 @@
         </w:tc>
         <w:tc>
           <w:tcPr>
-            <w:tcW w:w="632" w:type="pct"/>
+            <w:tcW w:w="530" w:type="pct"/>
           </w:tcPr>
           <w:p>
             <w:pPr>
@@ -2114,7 +2837,7 @@
         </w:tc>
         <w:tc>
           <w:tcPr>
-            <w:tcW w:w="632" w:type="pct"/>
+            <w:tcW w:w="530" w:type="pct"/>
           </w:tcPr>
           <w:p>
             <w:pPr>
@@ -2135,7 +2858,7 @@
         </w:tc>
         <w:tc>
           <w:tcPr>
-            <w:tcW w:w="632" w:type="pct"/>
+            <w:tcW w:w="530" w:type="pct"/>
           </w:tcPr>
           <w:p>
             <w:pPr>
@@ -2188,14 +2911,13 @@
       <w:tr>
         <w:tc>
           <w:tcPr>
-            <w:tcW w:w="629" w:type="pct"/>
+            <w:tcW w:w="528" w:type="pct"/>
           </w:tcPr>
           <w:p>
             <w:pPr>
               <w:pStyle w:val="EnglishHangNoCoptic"/>
             </w:pPr>
             <w:r>
-              <w:lastRenderedPageBreak/>
               <w:t>And now, you kings, understand;</w:t>
             </w:r>
           </w:p>
@@ -2222,7 +2944,7 @@
         </w:tc>
         <w:tc>
           <w:tcPr>
-            <w:tcW w:w="613" w:type="pct"/>
+            <w:tcW w:w="514" w:type="pct"/>
           </w:tcPr>
           <w:p>
             <w:pPr>
@@ -2269,7 +2991,79 @@
         </w:tc>
         <w:tc>
           <w:tcPr>
-            <w:tcW w:w="626" w:type="pct"/>
+            <w:tcW w:w="385" w:type="pct"/>
+          </w:tcPr>
+          <w:p>
+            <w:pPr>
+              <w:spacing w:line="240" w:lineRule="auto"/>
+              <w:jc w:val="left"/>
+              <w:rPr>
+                <w:rFonts w:ascii="Times" w:eastAsia="Times New Roman" w:hAnsi="Times" w:cs="Times New Roman"/>
+                <w:color w:val="000000"/>
+                <w:sz w:val="27"/>
+                <w:szCs w:val="27"/>
+              </w:rPr>
+            </w:pPr>
+            <w:r>
+              <w:rPr>
+                <w:rFonts w:ascii="Times" w:eastAsia="Times New Roman" w:hAnsi="Times" w:cs="Times New Roman"/>
+                <w:color w:val="000000"/>
+                <w:sz w:val="27"/>
+                <w:szCs w:val="27"/>
+              </w:rPr>
+              <w:t xml:space="preserve">Now, kings, understand and be instructed, everyone who </w:t>
+            </w:r>
+            <w:proofErr w:type="spellStart"/>
+            <w:r>
+              <w:rPr>
+                <w:rFonts w:ascii="Times" w:eastAsia="Times New Roman" w:hAnsi="Times" w:cs="Times New Roman"/>
+                <w:color w:val="000000"/>
+                <w:sz w:val="27"/>
+                <w:szCs w:val="27"/>
+              </w:rPr>
+              <w:t>judgeth</w:t>
+            </w:r>
+            <w:proofErr w:type="spellEnd"/>
+            <w:r>
+              <w:rPr>
+                <w:rFonts w:ascii="Times" w:eastAsia="Times New Roman" w:hAnsi="Times" w:cs="Times New Roman"/>
+                <w:color w:val="000000"/>
+                <w:sz w:val="27"/>
+                <w:szCs w:val="27"/>
+              </w:rPr>
+              <w:t xml:space="preserve"> the earth.</w:t>
+            </w:r>
+          </w:p>
+        </w:tc>
+        <w:tc>
+          <w:tcPr>
+            <w:tcW w:w="420" w:type="pct"/>
+          </w:tcPr>
+          <w:p>
+            <w:pPr>
+              <w:spacing w:line="240" w:lineRule="auto"/>
+              <w:jc w:val="left"/>
+              <w:rPr>
+                <w:rFonts w:ascii="Times" w:eastAsia="Times New Roman" w:hAnsi="Times" w:cs="Times New Roman"/>
+                <w:color w:val="000000"/>
+                <w:sz w:val="27"/>
+                <w:szCs w:val="27"/>
+              </w:rPr>
+            </w:pPr>
+            <w:r>
+              <w:rPr>
+                <w:rFonts w:ascii="Times" w:eastAsia="Times New Roman" w:hAnsi="Times" w:cs="Times New Roman"/>
+                <w:color w:val="000000"/>
+                <w:sz w:val="27"/>
+                <w:szCs w:val="27"/>
+              </w:rPr>
+              <w:t>Now, kings, understand and be instructed, you who judge the earth.</w:t>
+            </w:r>
+          </w:p>
+        </w:tc>
+        <w:tc>
+          <w:tcPr>
+            <w:tcW w:w="525" w:type="pct"/>
           </w:tcPr>
           <w:p>
             <w:pPr>
@@ -2288,14 +3082,34 @@
                 <w:sz w:val="27"/>
                 <w:szCs w:val="27"/>
               </w:rPr>
-              <w:t xml:space="preserve">Now, O ye kings, understand.  Be instructed, all ye judges of the earth.  </w:t>
+              <w:t xml:space="preserve">Now, O ye </w:t>
+            </w:r>
+            <w:proofErr w:type="gramStart"/>
+            <w:r>
+              <w:rPr>
+                <w:rFonts w:ascii="Times" w:eastAsia="Times New Roman" w:hAnsi="Times" w:cs="Times New Roman"/>
+                <w:color w:val="000000"/>
+                <w:sz w:val="27"/>
+                <w:szCs w:val="27"/>
+              </w:rPr>
+              <w:t>kings,</w:t>
+            </w:r>
+            <w:proofErr w:type="gramEnd"/>
+            <w:r>
+              <w:rPr>
+                <w:rFonts w:ascii="Times" w:eastAsia="Times New Roman" w:hAnsi="Times" w:cs="Times New Roman"/>
+                <w:color w:val="000000"/>
+                <w:sz w:val="27"/>
+                <w:szCs w:val="27"/>
+              </w:rPr>
+              <w:t xml:space="preserve"> understand.  Be instructed, all ye judges of the earth.  </w:t>
             </w:r>
           </w:p>
           <w:p/>
         </w:tc>
         <w:tc>
           <w:tcPr>
-            <w:tcW w:w="615" w:type="pct"/>
+            <w:tcW w:w="516" w:type="pct"/>
           </w:tcPr>
           <w:p>
             <w:r>
@@ -2305,7 +3119,7 @@
         </w:tc>
         <w:tc>
           <w:tcPr>
-            <w:tcW w:w="621" w:type="pct"/>
+            <w:tcW w:w="521" w:type="pct"/>
           </w:tcPr>
           <w:p>
             <w:r>
@@ -2315,7 +3129,7 @@
         </w:tc>
         <w:tc>
           <w:tcPr>
-            <w:tcW w:w="632" w:type="pct"/>
+            <w:tcW w:w="530" w:type="pct"/>
           </w:tcPr>
           <w:p>
             <w:pPr>
@@ -2328,7 +3142,7 @@
         </w:tc>
         <w:tc>
           <w:tcPr>
-            <w:tcW w:w="632" w:type="pct"/>
+            <w:tcW w:w="530" w:type="pct"/>
           </w:tcPr>
           <w:p>
             <w:pPr>
@@ -2341,7 +3155,7 @@
         </w:tc>
         <w:tc>
           <w:tcPr>
-            <w:tcW w:w="632" w:type="pct"/>
+            <w:tcW w:w="530" w:type="pct"/>
           </w:tcPr>
           <w:p>
             <w:pPr>
@@ -2394,7 +3208,7 @@
       <w:tr>
         <w:tc>
           <w:tcPr>
-            <w:tcW w:w="629" w:type="pct"/>
+            <w:tcW w:w="528" w:type="pct"/>
           </w:tcPr>
           <w:p>
             <w:pPr>
@@ -2421,7 +3235,7 @@
         </w:tc>
         <w:tc>
           <w:tcPr>
-            <w:tcW w:w="613" w:type="pct"/>
+            <w:tcW w:w="514" w:type="pct"/>
           </w:tcPr>
           <w:p>
             <w:pPr>
@@ -2448,7 +3262,55 @@
         </w:tc>
         <w:tc>
           <w:tcPr>
-            <w:tcW w:w="626" w:type="pct"/>
+            <w:tcW w:w="385" w:type="pct"/>
+          </w:tcPr>
+          <w:p>
+            <w:pPr>
+              <w:rPr>
+                <w:rFonts w:ascii="Times" w:eastAsia="Times New Roman" w:hAnsi="Times" w:cs="Times New Roman"/>
+                <w:color w:val="000000"/>
+                <w:sz w:val="27"/>
+                <w:szCs w:val="27"/>
+              </w:rPr>
+            </w:pPr>
+            <w:r>
+              <w:rPr>
+                <w:rFonts w:ascii="Times" w:eastAsia="Times New Roman" w:hAnsi="Times" w:cs="Times New Roman"/>
+                <w:color w:val="000000"/>
+                <w:sz w:val="27"/>
+                <w:szCs w:val="27"/>
+              </w:rPr>
+              <w:t>Serve the Lord in fear: and rejoice Him with trembling.</w:t>
+            </w:r>
+          </w:p>
+        </w:tc>
+        <w:tc>
+          <w:tcPr>
+            <w:tcW w:w="420" w:type="pct"/>
+          </w:tcPr>
+          <w:p>
+            <w:pPr>
+              <w:rPr>
+                <w:rFonts w:ascii="Times" w:eastAsia="Times New Roman" w:hAnsi="Times" w:cs="Times New Roman"/>
+                <w:color w:val="000000"/>
+                <w:sz w:val="27"/>
+                <w:szCs w:val="27"/>
+              </w:rPr>
+            </w:pPr>
+            <w:r>
+              <w:rPr>
+                <w:rFonts w:ascii="Times" w:eastAsia="Times New Roman" w:hAnsi="Times" w:cs="Times New Roman"/>
+                <w:color w:val="000000"/>
+                <w:sz w:val="27"/>
+                <w:szCs w:val="27"/>
+              </w:rPr>
+              <w:t>Serve the Lord with fear, and rejoice [in] Him with trembling.</w:t>
+            </w:r>
+          </w:p>
+        </w:tc>
+        <w:tc>
+          <w:tcPr>
+            <w:tcW w:w="525" w:type="pct"/>
           </w:tcPr>
           <w:p>
             <w:r>
@@ -2474,7 +3336,7 @@
         </w:tc>
         <w:tc>
           <w:tcPr>
-            <w:tcW w:w="615" w:type="pct"/>
+            <w:tcW w:w="516" w:type="pct"/>
           </w:tcPr>
           <w:p>
             <w:r>
@@ -2484,7 +3346,7 @@
         </w:tc>
         <w:tc>
           <w:tcPr>
-            <w:tcW w:w="621" w:type="pct"/>
+            <w:tcW w:w="521" w:type="pct"/>
           </w:tcPr>
           <w:p>
             <w:r>
@@ -2494,7 +3356,7 @@
         </w:tc>
         <w:tc>
           <w:tcPr>
-            <w:tcW w:w="632" w:type="pct"/>
+            <w:tcW w:w="530" w:type="pct"/>
           </w:tcPr>
           <w:p>
             <w:pPr>
@@ -2507,7 +3369,7 @@
         </w:tc>
         <w:tc>
           <w:tcPr>
-            <w:tcW w:w="632" w:type="pct"/>
+            <w:tcW w:w="530" w:type="pct"/>
           </w:tcPr>
           <w:p>
             <w:pPr>
@@ -2520,7 +3382,7 @@
         </w:tc>
         <w:tc>
           <w:tcPr>
-            <w:tcW w:w="632" w:type="pct"/>
+            <w:tcW w:w="530" w:type="pct"/>
           </w:tcPr>
           <w:p>
             <w:pPr>
@@ -2573,7 +3435,7 @@
       <w:tr>
         <w:tc>
           <w:tcPr>
-            <w:tcW w:w="629" w:type="pct"/>
+            <w:tcW w:w="528" w:type="pct"/>
           </w:tcPr>
           <w:p>
             <w:pPr>
@@ -2609,7 +3471,7 @@
         </w:tc>
         <w:tc>
           <w:tcPr>
-            <w:tcW w:w="613" w:type="pct"/>
+            <w:tcW w:w="514" w:type="pct"/>
           </w:tcPr>
           <w:p>
             <w:pPr>
@@ -2660,7 +3522,79 @@
         </w:tc>
         <w:tc>
           <w:tcPr>
-            <w:tcW w:w="626" w:type="pct"/>
+            <w:tcW w:w="385" w:type="pct"/>
+          </w:tcPr>
+          <w:p>
+            <w:pPr>
+              <w:spacing w:line="240" w:lineRule="auto"/>
+              <w:jc w:val="left"/>
+              <w:rPr>
+                <w:rFonts w:ascii="Times" w:eastAsia="Times New Roman" w:hAnsi="Times" w:cs="Times New Roman"/>
+                <w:color w:val="000000"/>
+                <w:sz w:val="27"/>
+                <w:szCs w:val="27"/>
+              </w:rPr>
+            </w:pPr>
+            <w:r>
+              <w:rPr>
+                <w:rFonts w:ascii="Times" w:eastAsia="Times New Roman" w:hAnsi="Times" w:cs="Times New Roman"/>
+                <w:color w:val="000000"/>
+                <w:sz w:val="27"/>
+                <w:szCs w:val="27"/>
+              </w:rPr>
+              <w:t xml:space="preserve">Take hold of instruction, lest the Lord be angered and ye perish from off the way of righteousness, should His anger burn swiftly. </w:t>
+            </w:r>
+          </w:p>
+        </w:tc>
+        <w:tc>
+          <w:tcPr>
+            <w:tcW w:w="420" w:type="pct"/>
+          </w:tcPr>
+          <w:p>
+            <w:pPr>
+              <w:spacing w:line="240" w:lineRule="auto"/>
+              <w:jc w:val="left"/>
+              <w:rPr>
+                <w:rFonts w:ascii="Times" w:eastAsia="Times New Roman" w:hAnsi="Times" w:cs="Times New Roman"/>
+                <w:color w:val="000000"/>
+                <w:sz w:val="27"/>
+                <w:szCs w:val="27"/>
+              </w:rPr>
+            </w:pPr>
+            <w:r>
+              <w:rPr>
+                <w:rFonts w:ascii="Times" w:eastAsia="Times New Roman" w:hAnsi="Times" w:cs="Times New Roman"/>
+                <w:color w:val="000000"/>
+                <w:sz w:val="27"/>
+                <w:szCs w:val="27"/>
+              </w:rPr>
+              <w:t xml:space="preserve">Take hold of instruction, lest the Lord be angry, and you perish from off the way of righteousness, </w:t>
+            </w:r>
+            <w:proofErr w:type="gramStart"/>
+            <w:r>
+              <w:rPr>
+                <w:rFonts w:ascii="Times" w:eastAsia="Times New Roman" w:hAnsi="Times" w:cs="Times New Roman"/>
+                <w:color w:val="000000"/>
+                <w:sz w:val="27"/>
+                <w:szCs w:val="27"/>
+              </w:rPr>
+              <w:t>should his anger be swiftly kindled</w:t>
+            </w:r>
+            <w:proofErr w:type="gramEnd"/>
+            <w:r>
+              <w:rPr>
+                <w:rFonts w:ascii="Times" w:eastAsia="Times New Roman" w:hAnsi="Times" w:cs="Times New Roman"/>
+                <w:color w:val="000000"/>
+                <w:sz w:val="27"/>
+                <w:szCs w:val="27"/>
+              </w:rPr>
+              <w:t>.</w:t>
+            </w:r>
+          </w:p>
+        </w:tc>
+        <w:tc>
+          <w:tcPr>
+            <w:tcW w:w="525" w:type="pct"/>
           </w:tcPr>
           <w:p>
             <w:pPr>
@@ -2679,14 +3613,34 @@
                 <w:sz w:val="27"/>
                 <w:szCs w:val="27"/>
               </w:rPr>
-              <w:t>Embrace discipline, lest the Lord be angry, and ye perish from the way of truth, when His wrath is quickly kindled.</w:t>
+              <w:t xml:space="preserve">Embrace discipline, lest the Lord be angry, and ye perish from the way of truth, when His wrath </w:t>
+            </w:r>
+            <w:proofErr w:type="gramStart"/>
+            <w:r>
+              <w:rPr>
+                <w:rFonts w:ascii="Times" w:eastAsia="Times New Roman" w:hAnsi="Times" w:cs="Times New Roman"/>
+                <w:color w:val="000000"/>
+                <w:sz w:val="27"/>
+                <w:szCs w:val="27"/>
+              </w:rPr>
+              <w:t>is quickly kindled</w:t>
+            </w:r>
+            <w:proofErr w:type="gramEnd"/>
+            <w:r>
+              <w:rPr>
+                <w:rFonts w:ascii="Times" w:eastAsia="Times New Roman" w:hAnsi="Times" w:cs="Times New Roman"/>
+                <w:color w:val="000000"/>
+                <w:sz w:val="27"/>
+                <w:szCs w:val="27"/>
+              </w:rPr>
+              <w:t>.</w:t>
             </w:r>
           </w:p>
           <w:p/>
         </w:tc>
         <w:tc>
           <w:tcPr>
-            <w:tcW w:w="615" w:type="pct"/>
+            <w:tcW w:w="516" w:type="pct"/>
           </w:tcPr>
           <w:p>
             <w:r>
@@ -2696,7 +3650,7 @@
         </w:tc>
         <w:tc>
           <w:tcPr>
-            <w:tcW w:w="621" w:type="pct"/>
+            <w:tcW w:w="521" w:type="pct"/>
           </w:tcPr>
           <w:p>
             <w:r>
@@ -2706,7 +3660,7 @@
         </w:tc>
         <w:tc>
           <w:tcPr>
-            <w:tcW w:w="632" w:type="pct"/>
+            <w:tcW w:w="530" w:type="pct"/>
           </w:tcPr>
           <w:p>
             <w:pPr>
@@ -2719,7 +3673,7 @@
         </w:tc>
         <w:tc>
           <w:tcPr>
-            <w:tcW w:w="632" w:type="pct"/>
+            <w:tcW w:w="530" w:type="pct"/>
           </w:tcPr>
           <w:p>
             <w:pPr>
@@ -2740,7 +3694,7 @@
         </w:tc>
         <w:tc>
           <w:tcPr>
-            <w:tcW w:w="632" w:type="pct"/>
+            <w:tcW w:w="530" w:type="pct"/>
           </w:tcPr>
           <w:p>
             <w:pPr>
@@ -2829,13 +3783,14 @@
       <w:tr>
         <w:tc>
           <w:tcPr>
-            <w:tcW w:w="629" w:type="pct"/>
+            <w:tcW w:w="528" w:type="pct"/>
           </w:tcPr>
           <w:p>
             <w:pPr>
               <w:pStyle w:val="EnglishHangNoCoptic"/>
             </w:pPr>
             <w:r>
+              <w:lastRenderedPageBreak/>
               <w:t>When His fury suddenly blazes out,</w:t>
             </w:r>
           </w:p>
@@ -2856,7 +3811,7 @@
         </w:tc>
         <w:tc>
           <w:tcPr>
-            <w:tcW w:w="613" w:type="pct"/>
+            <w:tcW w:w="514" w:type="pct"/>
           </w:tcPr>
           <w:p>
             <w:pPr>
@@ -2881,7 +3836,91 @@
         </w:tc>
         <w:tc>
           <w:tcPr>
-            <w:tcW w:w="626" w:type="pct"/>
+            <w:tcW w:w="385" w:type="pct"/>
+          </w:tcPr>
+          <w:p>
+            <w:pPr>
+              <w:spacing w:line="240" w:lineRule="auto"/>
+              <w:jc w:val="left"/>
+              <w:rPr>
+                <w:rFonts w:ascii="Times" w:eastAsia="Times New Roman" w:hAnsi="Times" w:cs="Times New Roman"/>
+                <w:color w:val="000000"/>
+                <w:sz w:val="27"/>
+                <w:szCs w:val="27"/>
+              </w:rPr>
+            </w:pPr>
+            <w:r>
+              <w:rPr>
+                <w:rFonts w:ascii="Times" w:eastAsia="Times New Roman" w:hAnsi="Times" w:cs="Times New Roman"/>
+                <w:color w:val="000000"/>
+                <w:sz w:val="27"/>
+                <w:szCs w:val="27"/>
+              </w:rPr>
+              <w:t xml:space="preserve">Blessed is everyone who </w:t>
+            </w:r>
+            <w:proofErr w:type="spellStart"/>
+            <w:r>
+              <w:rPr>
+                <w:rFonts w:ascii="Times" w:eastAsia="Times New Roman" w:hAnsi="Times" w:cs="Times New Roman"/>
+                <w:color w:val="000000"/>
+                <w:sz w:val="27"/>
+                <w:szCs w:val="27"/>
+              </w:rPr>
+              <w:t>trusteth</w:t>
+            </w:r>
+            <w:proofErr w:type="spellEnd"/>
+            <w:r>
+              <w:rPr>
+                <w:rFonts w:ascii="Times" w:eastAsia="Times New Roman" w:hAnsi="Times" w:cs="Times New Roman"/>
+                <w:color w:val="000000"/>
+                <w:sz w:val="27"/>
+                <w:szCs w:val="27"/>
+              </w:rPr>
+              <w:t xml:space="preserve"> in Him.</w:t>
+            </w:r>
+          </w:p>
+        </w:tc>
+        <w:tc>
+          <w:tcPr>
+            <w:tcW w:w="420" w:type="pct"/>
+          </w:tcPr>
+          <w:p>
+            <w:pPr>
+              <w:spacing w:line="240" w:lineRule="auto"/>
+              <w:jc w:val="left"/>
+              <w:rPr>
+                <w:rFonts w:ascii="Times" w:eastAsia="Times New Roman" w:hAnsi="Times" w:cs="Times New Roman"/>
+                <w:color w:val="000000"/>
+                <w:sz w:val="27"/>
+                <w:szCs w:val="27"/>
+              </w:rPr>
+            </w:pPr>
+            <w:r>
+              <w:rPr>
+                <w:rFonts w:ascii="Times" w:eastAsia="Times New Roman" w:hAnsi="Times" w:cs="Times New Roman"/>
+                <w:color w:val="000000"/>
+                <w:sz w:val="27"/>
+                <w:szCs w:val="27"/>
+              </w:rPr>
+              <w:t xml:space="preserve">Blessed is everyone who trusts in Him. </w:t>
+            </w:r>
+            <w:r>
+              <w:rPr>
+                <w:rFonts w:ascii="Times" w:eastAsia="Times New Roman" w:hAnsi="Times" w:cs="Times New Roman"/>
+                <w:i/>
+                <w:color w:val="000000"/>
+                <w:sz w:val="27"/>
+                <w:szCs w:val="27"/>
+              </w:rPr>
+              <w:t>Alleluia.</w:t>
+            </w:r>
+            <w:bookmarkStart w:id="0" w:name="_GoBack"/>
+            <w:bookmarkEnd w:id="0"/>
+          </w:p>
+        </w:tc>
+        <w:tc>
+          <w:tcPr>
+            <w:tcW w:w="525" w:type="pct"/>
           </w:tcPr>
           <w:p>
             <w:pPr>
@@ -2918,7 +3957,7 @@
         </w:tc>
         <w:tc>
           <w:tcPr>
-            <w:tcW w:w="615" w:type="pct"/>
+            <w:tcW w:w="516" w:type="pct"/>
           </w:tcPr>
           <w:p>
             <w:r>
@@ -2928,13 +3967,13 @@
         </w:tc>
         <w:tc>
           <w:tcPr>
-            <w:tcW w:w="621" w:type="pct"/>
+            <w:tcW w:w="521" w:type="pct"/>
           </w:tcPr>
           <w:p/>
         </w:tc>
         <w:tc>
           <w:tcPr>
-            <w:tcW w:w="632" w:type="pct"/>
+            <w:tcW w:w="530" w:type="pct"/>
           </w:tcPr>
           <w:p>
             <w:pPr>
@@ -2947,7 +3986,7 @@
         </w:tc>
         <w:tc>
           <w:tcPr>
-            <w:tcW w:w="632" w:type="pct"/>
+            <w:tcW w:w="530" w:type="pct"/>
           </w:tcPr>
           <w:p>
             <w:pPr>
@@ -2957,7 +3996,7 @@
         </w:tc>
         <w:tc>
           <w:tcPr>
-            <w:tcW w:w="632" w:type="pct"/>
+            <w:tcW w:w="530" w:type="pct"/>
           </w:tcPr>
           <w:p>
             <w:pPr>
@@ -2990,8 +4029,6 @@
         <w:pStyle w:val="Heading4"/>
         <w:jc w:val="center"/>
       </w:pPr>
-      <w:bookmarkStart w:id="0" w:name="_GoBack"/>
-      <w:bookmarkEnd w:id="0"/>
     </w:p>
     <w:sectPr>
       <w:pgSz w:w="30240" w:h="12240" w:orient="landscape" w:code="5"/>
@@ -4614,7 +5651,7 @@
 </file>
 
 <file path=customXml/itemProps1.xml><?xml version="1.0" encoding="utf-8"?>
-<ds:datastoreItem xmlns:ds="http://schemas.openxmlformats.org/officeDocument/2006/customXml" ds:itemID="{5A1E61AB-985A-434F-8E8B-42E02F0F34D2}">
+<ds:datastoreItem xmlns:ds="http://schemas.openxmlformats.org/officeDocument/2006/customXml" ds:itemID="{A64D6213-83A7-480B-B782-617C0814E173}">
   <ds:schemaRefs>
     <ds:schemaRef ds:uri="http://schemas.openxmlformats.org/officeDocument/2006/bibliography"/>
   </ds:schemaRefs>

</xml_diff>